<commit_message>
Updated Project description / outline.
</commit_message>
<xml_diff>
--- a/Computertechnology-Project/Projct description.docx
+++ b/Computertechnology-Project/Projct description.docx
@@ -75,6 +75,50 @@
       <w:pPr>
         <w:pStyle w:val="ListParagraph"/>
         <w:numPr>
+          <w:ilvl w:val="1"/>
+          <w:numId w:val="2"/>
+        </w:numPr>
+        <w:rPr>
+          <w:sz w:val="24"/>
+          <w:szCs w:val="24"/>
+          <w:lang w:val="en-GB"/>
+        </w:rPr>
+      </w:pPr>
+      <w:r>
+        <w:rPr>
+          <w:sz w:val="24"/>
+          <w:szCs w:val="24"/>
+          <w:lang w:val="en-GB"/>
+        </w:rPr>
+        <w:t>For storing of the data given by the user.</w:t>
+      </w:r>
+    </w:p>
+    <w:p>
+      <w:pPr>
+        <w:pStyle w:val="ListParagraph"/>
+        <w:numPr>
+          <w:ilvl w:val="1"/>
+          <w:numId w:val="2"/>
+        </w:numPr>
+        <w:rPr>
+          <w:sz w:val="24"/>
+          <w:szCs w:val="24"/>
+          <w:lang w:val="en-GB"/>
+        </w:rPr>
+      </w:pPr>
+      <w:r>
+        <w:rPr>
+          <w:sz w:val="24"/>
+          <w:szCs w:val="24"/>
+          <w:lang w:val="en-GB"/>
+        </w:rPr>
+        <w:t>Having procedures for editing and removing data.</w:t>
+      </w:r>
+    </w:p>
+    <w:p>
+      <w:pPr>
+        <w:pStyle w:val="ListParagraph"/>
+        <w:numPr>
           <w:ilvl w:val="0"/>
           <w:numId w:val="2"/>
         </w:numPr>
@@ -95,23 +139,69 @@
     </w:p>
     <w:p>
       <w:pPr>
-        <w:rPr>
-          <w:sz w:val="24"/>
-          <w:szCs w:val="24"/>
-          <w:lang w:val="en-GB"/>
-        </w:rPr>
-      </w:pPr>
-    </w:p>
-    <w:p>
-      <w:pPr>
-        <w:rPr>
-          <w:sz w:val="24"/>
-          <w:szCs w:val="24"/>
-          <w:lang w:val="en-GB"/>
-        </w:rPr>
-      </w:pPr>
-      <w:r>
-        <w:rPr>
+        <w:pStyle w:val="ListParagraph"/>
+        <w:numPr>
+          <w:ilvl w:val="1"/>
+          <w:numId w:val="2"/>
+        </w:numPr>
+        <w:rPr>
+          <w:sz w:val="24"/>
+          <w:szCs w:val="24"/>
+          <w:lang w:val="en-GB"/>
+        </w:rPr>
+      </w:pPr>
+      <w:r>
+        <w:rPr>
+          <w:sz w:val="24"/>
+          <w:szCs w:val="24"/>
+          <w:lang w:val="en-GB"/>
+        </w:rPr>
+        <w:t>Good visual layout and making the page interactive.</w:t>
+      </w:r>
+    </w:p>
+    <w:p>
+      <w:pPr>
+        <w:pStyle w:val="ListParagraph"/>
+        <w:numPr>
+          <w:ilvl w:val="1"/>
+          <w:numId w:val="2"/>
+        </w:numPr>
+        <w:rPr>
+          <w:sz w:val="24"/>
+          <w:szCs w:val="24"/>
+          <w:lang w:val="en-GB"/>
+        </w:rPr>
+      </w:pPr>
+      <w:r>
+        <w:rPr>
+          <w:sz w:val="24"/>
+          <w:szCs w:val="24"/>
+          <w:lang w:val="en-GB"/>
+        </w:rPr>
+        <w:t>Showing the data stored by my database.</w:t>
+      </w:r>
+    </w:p>
+    <w:p>
+      <w:pPr>
+        <w:rPr>
+          <w:sz w:val="24"/>
+          <w:szCs w:val="24"/>
+          <w:lang w:val="en-GB"/>
+        </w:rPr>
+      </w:pPr>
+    </w:p>
+    <w:p>
+      <w:pPr>
+        <w:rPr>
+          <w:b/>
+          <w:sz w:val="24"/>
+          <w:szCs w:val="24"/>
+          <w:lang w:val="en-GB"/>
+        </w:rPr>
+      </w:pPr>
+      <w:r>
+        <w:rPr>
+          <w:b/>
           <w:sz w:val="24"/>
           <w:szCs w:val="24"/>
           <w:lang w:val="en-GB"/>
@@ -144,42 +234,323 @@
           <w:lang w:val="en-GB"/>
         </w:rPr>
       </w:pPr>
-    </w:p>
-    <w:p>
-      <w:pPr>
-        <w:rPr>
-          <w:sz w:val="24"/>
-          <w:szCs w:val="24"/>
-          <w:lang w:val="en-GB"/>
-        </w:rPr>
-      </w:pPr>
-      <w:r>
-        <w:rPr>
-          <w:sz w:val="24"/>
-          <w:szCs w:val="24"/>
-          <w:lang w:val="en-GB"/>
-        </w:rPr>
-        <w:t>How do I want to make it:</w:t>
-      </w:r>
-    </w:p>
-    <w:p>
-      <w:pPr>
-        <w:rPr>
-          <w:sz w:val="24"/>
-          <w:szCs w:val="24"/>
-          <w:lang w:val="en-GB"/>
-        </w:rPr>
-      </w:pPr>
-      <w:r>
-        <w:rPr>
-          <w:sz w:val="24"/>
-          <w:szCs w:val="24"/>
-          <w:lang w:val="en-GB"/>
-        </w:rPr>
-        <w:t>I want to make a webpage that can take a bunch of numbers as input and using php I want to send that to the database, I want to use CSS to make the webpage dynamic and some JS to make it interactive. I’m planning on making the database in php my admin.</w:t>
-      </w:r>
+      <w:r>
+        <w:rPr>
+          <w:sz w:val="24"/>
+          <w:szCs w:val="24"/>
+          <w:lang w:val="en-GB"/>
+        </w:rPr>
+        <w:t xml:space="preserve">I want to be able to type in my income and other expenses and have It </w:t>
+      </w:r>
+      <w:proofErr w:type="gramStart"/>
+      <w:r>
+        <w:rPr>
+          <w:sz w:val="24"/>
+          <w:szCs w:val="24"/>
+          <w:lang w:val="en-GB"/>
+        </w:rPr>
+        <w:t>give</w:t>
+      </w:r>
+      <w:proofErr w:type="gramEnd"/>
+      <w:r>
+        <w:rPr>
+          <w:sz w:val="24"/>
+          <w:szCs w:val="24"/>
+          <w:lang w:val="en-GB"/>
+        </w:rPr>
+        <w:t xml:space="preserve"> me an overview </w:t>
+      </w:r>
+      <w:r>
+        <w:rPr>
+          <w:sz w:val="24"/>
+          <w:szCs w:val="24"/>
+          <w:lang w:val="en-GB"/>
+        </w:rPr>
+        <w:t>of</w:t>
+      </w:r>
+      <w:r>
+        <w:rPr>
+          <w:sz w:val="24"/>
+          <w:szCs w:val="24"/>
+          <w:lang w:val="en-GB"/>
+        </w:rPr>
+        <w:t xml:space="preserve"> what I have spent and budgeting.</w:t>
+      </w:r>
+    </w:p>
+    <w:p>
+      <w:pPr>
+        <w:rPr>
+          <w:sz w:val="24"/>
+          <w:szCs w:val="24"/>
+          <w:lang w:val="en-GB"/>
+        </w:rPr>
+      </w:pPr>
+      <w:r>
+        <w:rPr>
+          <w:sz w:val="24"/>
+          <w:szCs w:val="24"/>
+          <w:lang w:val="en-GB"/>
+        </w:rPr>
+        <w:t xml:space="preserve">If I want to have it give me a visual representation over what I have spent money on and what and how I spent that money aka was is on food or </w:t>
+      </w:r>
+      <w:r>
+        <w:rPr>
+          <w:sz w:val="24"/>
+          <w:szCs w:val="24"/>
+          <w:lang w:val="en-GB"/>
+        </w:rPr>
+        <w:t>entertainment or something like a donation</w:t>
+      </w:r>
+      <w:r>
+        <w:rPr>
+          <w:sz w:val="24"/>
+          <w:szCs w:val="24"/>
+          <w:lang w:val="en-GB"/>
+        </w:rPr>
+        <w:t>.</w:t>
+      </w:r>
+    </w:p>
+    <w:p>
+      <w:pPr>
+        <w:rPr>
+          <w:sz w:val="24"/>
+          <w:szCs w:val="24"/>
+          <w:lang w:val="en-GB"/>
+        </w:rPr>
+      </w:pPr>
       <w:bookmarkStart w:id="0" w:name="_GoBack"/>
       <w:bookmarkEnd w:id="0"/>
+    </w:p>
+    <w:p>
+      <w:pPr>
+        <w:rPr>
+          <w:b/>
+          <w:sz w:val="24"/>
+          <w:szCs w:val="24"/>
+          <w:lang w:val="en-GB"/>
+        </w:rPr>
+      </w:pPr>
+      <w:r>
+        <w:rPr>
+          <w:b/>
+          <w:sz w:val="24"/>
+          <w:szCs w:val="24"/>
+          <w:lang w:val="en-GB"/>
+        </w:rPr>
+        <w:t>Feature list:</w:t>
+      </w:r>
+    </w:p>
+    <w:p>
+      <w:pPr>
+        <w:pStyle w:val="ListParagraph"/>
+        <w:numPr>
+          <w:ilvl w:val="0"/>
+          <w:numId w:val="3"/>
+        </w:numPr>
+        <w:rPr>
+          <w:sz w:val="24"/>
+          <w:szCs w:val="24"/>
+          <w:lang w:val="en-GB"/>
+        </w:rPr>
+      </w:pPr>
+      <w:r>
+        <w:rPr>
+          <w:sz w:val="24"/>
+          <w:szCs w:val="24"/>
+          <w:lang w:val="en-GB"/>
+        </w:rPr>
+        <w:t>Simple login system.</w:t>
+      </w:r>
+    </w:p>
+    <w:p>
+      <w:pPr>
+        <w:pStyle w:val="ListParagraph"/>
+        <w:numPr>
+          <w:ilvl w:val="0"/>
+          <w:numId w:val="3"/>
+        </w:numPr>
+        <w:rPr>
+          <w:sz w:val="24"/>
+          <w:szCs w:val="24"/>
+          <w:lang w:val="en-GB"/>
+        </w:rPr>
+      </w:pPr>
+      <w:r>
+        <w:rPr>
+          <w:sz w:val="24"/>
+          <w:szCs w:val="24"/>
+          <w:lang w:val="en-GB"/>
+        </w:rPr>
+        <w:t>Data input page.</w:t>
+      </w:r>
+      <w:r>
+        <w:rPr>
+          <w:sz w:val="24"/>
+          <w:szCs w:val="24"/>
+          <w:lang w:val="en-GB"/>
+        </w:rPr>
+        <w:t xml:space="preserve"> - this </w:t>
+      </w:r>
+    </w:p>
+    <w:p>
+      <w:pPr>
+        <w:pStyle w:val="ListParagraph"/>
+        <w:numPr>
+          <w:ilvl w:val="0"/>
+          <w:numId w:val="3"/>
+        </w:numPr>
+        <w:rPr>
+          <w:sz w:val="24"/>
+          <w:szCs w:val="24"/>
+          <w:lang w:val="en-GB"/>
+        </w:rPr>
+      </w:pPr>
+      <w:r>
+        <w:rPr>
+          <w:sz w:val="24"/>
+          <w:szCs w:val="24"/>
+          <w:lang w:val="en-GB"/>
+        </w:rPr>
+        <w:t>Some encryption of the data.</w:t>
+      </w:r>
+    </w:p>
+    <w:p>
+      <w:pPr>
+        <w:pStyle w:val="ListParagraph"/>
+        <w:numPr>
+          <w:ilvl w:val="0"/>
+          <w:numId w:val="3"/>
+        </w:numPr>
+        <w:rPr>
+          <w:sz w:val="24"/>
+          <w:szCs w:val="24"/>
+          <w:lang w:val="en-GB"/>
+        </w:rPr>
+      </w:pPr>
+      <w:r>
+        <w:rPr>
+          <w:sz w:val="24"/>
+          <w:szCs w:val="24"/>
+          <w:lang w:val="en-GB"/>
+        </w:rPr>
+        <w:t>Custom tables on webpage.</w:t>
+      </w:r>
+      <w:r>
+        <w:rPr>
+          <w:sz w:val="24"/>
+          <w:szCs w:val="24"/>
+          <w:lang w:val="en-GB"/>
+        </w:rPr>
+        <w:t xml:space="preserve"> </w:t>
+      </w:r>
+    </w:p>
+    <w:p>
+      <w:pPr>
+        <w:pStyle w:val="ListParagraph"/>
+        <w:numPr>
+          <w:ilvl w:val="0"/>
+          <w:numId w:val="3"/>
+        </w:numPr>
+        <w:rPr>
+          <w:sz w:val="24"/>
+          <w:szCs w:val="24"/>
+          <w:lang w:val="en-GB"/>
+        </w:rPr>
+      </w:pPr>
+      <w:r>
+        <w:rPr>
+          <w:sz w:val="24"/>
+          <w:szCs w:val="24"/>
+          <w:lang w:val="en-GB"/>
+        </w:rPr>
+        <w:t>Data visualisation page. - this is for if I have the time</w:t>
+      </w:r>
+      <w:r>
+        <w:rPr>
+          <w:sz w:val="24"/>
+          <w:szCs w:val="24"/>
+          <w:lang w:val="en-GB"/>
+        </w:rPr>
+        <w:t>.</w:t>
+      </w:r>
+    </w:p>
+    <w:p>
+      <w:pPr>
+        <w:pStyle w:val="ListParagraph"/>
+        <w:numPr>
+          <w:ilvl w:val="0"/>
+          <w:numId w:val="3"/>
+        </w:numPr>
+        <w:rPr>
+          <w:sz w:val="24"/>
+          <w:szCs w:val="24"/>
+          <w:lang w:val="en-GB"/>
+        </w:rPr>
+      </w:pPr>
+      <w:r>
+        <w:rPr>
+          <w:sz w:val="24"/>
+          <w:szCs w:val="24"/>
+          <w:lang w:val="en-GB"/>
+        </w:rPr>
+        <w:t>More maybe added as I go.</w:t>
+      </w:r>
+    </w:p>
+    <w:p>
+      <w:pPr>
+        <w:rPr>
+          <w:sz w:val="24"/>
+          <w:szCs w:val="24"/>
+          <w:lang w:val="en-GB"/>
+        </w:rPr>
+      </w:pPr>
+    </w:p>
+    <w:p>
+      <w:pPr>
+        <w:rPr>
+          <w:b/>
+          <w:sz w:val="24"/>
+          <w:szCs w:val="24"/>
+          <w:lang w:val="en-GB"/>
+        </w:rPr>
+      </w:pPr>
+      <w:r>
+        <w:rPr>
+          <w:b/>
+          <w:sz w:val="24"/>
+          <w:szCs w:val="24"/>
+          <w:lang w:val="en-GB"/>
+        </w:rPr>
+        <w:t xml:space="preserve">How do I want to make </w:t>
+      </w:r>
+      <w:proofErr w:type="gramStart"/>
+      <w:r>
+        <w:rPr>
+          <w:b/>
+          <w:sz w:val="24"/>
+          <w:szCs w:val="24"/>
+          <w:lang w:val="en-GB"/>
+        </w:rPr>
+        <w:t>it:</w:t>
+      </w:r>
+      <w:proofErr w:type="gramEnd"/>
+    </w:p>
+    <w:p>
+      <w:pPr>
+        <w:rPr>
+          <w:sz w:val="24"/>
+          <w:szCs w:val="24"/>
+          <w:lang w:val="en-GB"/>
+        </w:rPr>
+      </w:pPr>
+      <w:r>
+        <w:rPr>
+          <w:sz w:val="24"/>
+          <w:szCs w:val="24"/>
+          <w:lang w:val="en-GB"/>
+        </w:rPr>
+        <w:t>I want to make a webpage that can take a bunch of numbers as input and using php I want to send that to the database, I want to use CSS to make the webpage dynamic and some JS to make it interactive. I’m planning on making the database in php my admin.</w:t>
+      </w:r>
     </w:p>
     <w:sectPr>
       <w:pgSz w:w="11906" w:h="16838"/>
@@ -214,12 +585,125 @@
         <v:path o:extrusionok="f" gradientshapeok="t" o:connecttype="rect"/>
         <o:lock v:ext="edit" aspectratio="t"/>
       </v:shapetype>
-      <v:shape id="_x0000_i1028" type="#_x0000_t75" style="width:11.4pt;height:11.4pt" o:bullet="t">
+      <v:shape id="_x0000_i1026" type="#_x0000_t75" style="width:11.4pt;height:11.4pt" o:bullet="t">
         <v:imagedata r:id="rId1" o:title="msoAB66"/>
       </v:shape>
     </w:pict>
   </w:numPicBullet>
   <w:abstractNum w:abstractNumId="0" w15:restartNumberingAfterBreak="0">
+    <w:nsid w:val="386D633C"/>
+    <w:multiLevelType w:val="hybridMultilevel"/>
+    <w:tmpl w:val="98E86340"/>
+    <w:lvl w:ilvl="0" w:tplc="08090009">
+      <w:start w:val="1"/>
+      <w:numFmt w:val="bullet"/>
+      <w:lvlText w:val=""/>
+      <w:lvlJc w:val="left"/>
+      <w:pPr>
+        <w:ind w:left="720" w:hanging="360"/>
+      </w:pPr>
+      <w:rPr>
+        <w:rFonts w:ascii="Wingdings" w:hAnsi="Wingdings" w:hint="default"/>
+      </w:rPr>
+    </w:lvl>
+    <w:lvl w:ilvl="1" w:tplc="08090003">
+      <w:start w:val="1"/>
+      <w:numFmt w:val="bullet"/>
+      <w:lvlText w:val="o"/>
+      <w:lvlJc w:val="left"/>
+      <w:pPr>
+        <w:ind w:left="1440" w:hanging="360"/>
+      </w:pPr>
+      <w:rPr>
+        <w:rFonts w:ascii="Courier New" w:hAnsi="Courier New" w:cs="Courier New" w:hint="default"/>
+      </w:rPr>
+    </w:lvl>
+    <w:lvl w:ilvl="2" w:tplc="08090005" w:tentative="1">
+      <w:start w:val="1"/>
+      <w:numFmt w:val="bullet"/>
+      <w:lvlText w:val=""/>
+      <w:lvlJc w:val="left"/>
+      <w:pPr>
+        <w:ind w:left="2160" w:hanging="360"/>
+      </w:pPr>
+      <w:rPr>
+        <w:rFonts w:ascii="Wingdings" w:hAnsi="Wingdings" w:hint="default"/>
+      </w:rPr>
+    </w:lvl>
+    <w:lvl w:ilvl="3" w:tplc="08090001" w:tentative="1">
+      <w:start w:val="1"/>
+      <w:numFmt w:val="bullet"/>
+      <w:lvlText w:val=""/>
+      <w:lvlJc w:val="left"/>
+      <w:pPr>
+        <w:ind w:left="2880" w:hanging="360"/>
+      </w:pPr>
+      <w:rPr>
+        <w:rFonts w:ascii="Symbol" w:hAnsi="Symbol" w:hint="default"/>
+      </w:rPr>
+    </w:lvl>
+    <w:lvl w:ilvl="4" w:tplc="08090003" w:tentative="1">
+      <w:start w:val="1"/>
+      <w:numFmt w:val="bullet"/>
+      <w:lvlText w:val="o"/>
+      <w:lvlJc w:val="left"/>
+      <w:pPr>
+        <w:ind w:left="3600" w:hanging="360"/>
+      </w:pPr>
+      <w:rPr>
+        <w:rFonts w:ascii="Courier New" w:hAnsi="Courier New" w:cs="Courier New" w:hint="default"/>
+      </w:rPr>
+    </w:lvl>
+    <w:lvl w:ilvl="5" w:tplc="08090005" w:tentative="1">
+      <w:start w:val="1"/>
+      <w:numFmt w:val="bullet"/>
+      <w:lvlText w:val=""/>
+      <w:lvlJc w:val="left"/>
+      <w:pPr>
+        <w:ind w:left="4320" w:hanging="360"/>
+      </w:pPr>
+      <w:rPr>
+        <w:rFonts w:ascii="Wingdings" w:hAnsi="Wingdings" w:hint="default"/>
+      </w:rPr>
+    </w:lvl>
+    <w:lvl w:ilvl="6" w:tplc="08090001" w:tentative="1">
+      <w:start w:val="1"/>
+      <w:numFmt w:val="bullet"/>
+      <w:lvlText w:val=""/>
+      <w:lvlJc w:val="left"/>
+      <w:pPr>
+        <w:ind w:left="5040" w:hanging="360"/>
+      </w:pPr>
+      <w:rPr>
+        <w:rFonts w:ascii="Symbol" w:hAnsi="Symbol" w:hint="default"/>
+      </w:rPr>
+    </w:lvl>
+    <w:lvl w:ilvl="7" w:tplc="08090003" w:tentative="1">
+      <w:start w:val="1"/>
+      <w:numFmt w:val="bullet"/>
+      <w:lvlText w:val="o"/>
+      <w:lvlJc w:val="left"/>
+      <w:pPr>
+        <w:ind w:left="5760" w:hanging="360"/>
+      </w:pPr>
+      <w:rPr>
+        <w:rFonts w:ascii="Courier New" w:hAnsi="Courier New" w:cs="Courier New" w:hint="default"/>
+      </w:rPr>
+    </w:lvl>
+    <w:lvl w:ilvl="8" w:tplc="08090005" w:tentative="1">
+      <w:start w:val="1"/>
+      <w:numFmt w:val="bullet"/>
+      <w:lvlText w:val=""/>
+      <w:lvlJc w:val="left"/>
+      <w:pPr>
+        <w:ind w:left="6480" w:hanging="360"/>
+      </w:pPr>
+      <w:rPr>
+        <w:rFonts w:ascii="Wingdings" w:hAnsi="Wingdings" w:hint="default"/>
+      </w:rPr>
+    </w:lvl>
+  </w:abstractNum>
+  <w:abstractNum w:abstractNumId="1" w15:restartNumberingAfterBreak="0">
     <w:nsid w:val="57290F6B"/>
     <w:multiLevelType w:val="hybridMultilevel"/>
     <w:tmpl w:val="6388C87A"/>
@@ -331,7 +815,7 @@
       </w:rPr>
     </w:lvl>
   </w:abstractNum>
-  <w:abstractNum w:abstractNumId="1" w15:restartNumberingAfterBreak="0">
+  <w:abstractNum w:abstractNumId="2" w15:restartNumberingAfterBreak="0">
     <w:nsid w:val="75A51C10"/>
     <w:multiLevelType w:val="hybridMultilevel"/>
     <w:tmpl w:val="CA9E8C00"/>
@@ -347,7 +831,7 @@
         <w:rFonts w:ascii="Wingdings" w:hAnsi="Wingdings" w:hint="default"/>
       </w:rPr>
     </w:lvl>
-    <w:lvl w:ilvl="1" w:tplc="08090003" w:tentative="1">
+    <w:lvl w:ilvl="1" w:tplc="08090003">
       <w:start w:val="1"/>
       <w:numFmt w:val="bullet"/>
       <w:lvlText w:val="o"/>
@@ -359,7 +843,7 @@
         <w:rFonts w:ascii="Courier New" w:hAnsi="Courier New" w:cs="Courier New" w:hint="default"/>
       </w:rPr>
     </w:lvl>
-    <w:lvl w:ilvl="2" w:tplc="08090005" w:tentative="1">
+    <w:lvl w:ilvl="2" w:tplc="08090005">
       <w:start w:val="1"/>
       <w:numFmt w:val="bullet"/>
       <w:lvlText w:val=""/>
@@ -445,10 +929,13 @@
     </w:lvl>
   </w:abstractNum>
   <w:num w:numId="1">
-    <w:abstractNumId w:val="0"/>
+    <w:abstractNumId w:val="1"/>
   </w:num>
   <w:num w:numId="2">
-    <w:abstractNumId w:val="1"/>
+    <w:abstractNumId w:val="2"/>
+  </w:num>
+  <w:num w:numId="3">
+    <w:abstractNumId w:val="0"/>
   </w:num>
 </w:numbering>
 </file>

</xml_diff>